<commit_message>
I FEEL IT COMING BABY
</commit_message>
<xml_diff>
--- a/MANUAL/MANUAL CON FONDITO.docx
+++ b/MANUAL/MANUAL CON FONDITO.docx
@@ -2093,17 +2093,7 @@
           <w:sz w:val="24"/>
           <w:szCs w:val="24"/>
         </w:rPr>
-        <w:t xml:space="preserve"> esquemas desempeñan un papel fundamental en el desarrollo y funcionamiento del sistema de base de datos de Tooniverse. Estos esquemas permiten una organización estructurada de la información, facilitando la gestión eficiente de los datos en diferentes aspectos del parque, como el funcionamiento general, las atracciones, las filas, las facturas y el control de acceso. Cada esquema agrupa entidades y funcionalidades relacionadas, asegurando la coherencia y la especialización necesaria para optimizar el rendimiento d</w:t>
-      </w:r>
-      <w:bookmarkStart w:id="5" w:name="_GoBack"/>
-      <w:bookmarkEnd w:id="5"/>
-      <w:r>
-        <w:rPr>
-          <w:rFonts w:ascii="Times New Roman" w:hAnsi="Times New Roman" w:cs="Times New Roman"/>
-          <w:sz w:val="24"/>
-          <w:szCs w:val="24"/>
-        </w:rPr>
-        <w:t>el sistema y brindar una experiencia excepcional a los visitantes.</w:t>
+        <w:t xml:space="preserve"> esquemas desempeñan un papel fundamental en el desarrollo y funcionamiento del sistema de base de datos de Tooniverse. Estos esquemas permiten una organización estructurada de la información, facilitando la gestión eficiente de los datos en diferentes aspectos del parque, como el funcionamiento general, las atracciones, las filas, las facturas y el control de acceso. Cada esquema agrupa entidades y funcionalidades relacionadas, asegurando la coherencia y la especialización necesaria para optimizar el rendimiento del sistema y brindar una experiencia excepcional a los visitantes.</w:t>
       </w:r>
     </w:p>
     <w:p>
@@ -2125,7 +2115,7 @@
           <w:szCs w:val="28"/>
         </w:rPr>
       </w:pPr>
-      <w:bookmarkStart w:id="6" w:name="_Toc136784681"/>
+      <w:bookmarkStart w:id="5" w:name="_Toc136784681"/>
       <w:r>
         <w:rPr>
           <w:rFonts w:ascii="Times New Roman" w:hAnsi="Times New Roman" w:cs="Times New Roman"/>
@@ -2146,7 +2136,7 @@
         </w:rPr>
         <w:t>:</w:t>
       </w:r>
-      <w:bookmarkEnd w:id="6"/>
+      <w:bookmarkEnd w:id="5"/>
     </w:p>
     <w:p>
       <w:pPr>
@@ -2326,7 +2316,15 @@
                 <w:sz w:val="24"/>
                 <w:szCs w:val="24"/>
               </w:rPr>
-              <w:t>Gral</w:t>
+              <w:t>g</w:t>
+            </w:r>
+            <w:r>
+              <w:rPr>
+                <w:rFonts w:ascii="Times New Roman" w:hAnsi="Times New Roman" w:cs="Times New Roman"/>
+                <w:sz w:val="24"/>
+                <w:szCs w:val="24"/>
+              </w:rPr>
+              <w:t>ral</w:t>
             </w:r>
           </w:p>
         </w:tc>
@@ -2420,7 +2418,15 @@
                 <w:sz w:val="24"/>
                 <w:szCs w:val="24"/>
               </w:rPr>
-              <w:t>Gral</w:t>
+              <w:t>g</w:t>
+            </w:r>
+            <w:r>
+              <w:rPr>
+                <w:rFonts w:ascii="Times New Roman" w:hAnsi="Times New Roman" w:cs="Times New Roman"/>
+                <w:sz w:val="24"/>
+                <w:szCs w:val="24"/>
+              </w:rPr>
+              <w:t>ral</w:t>
             </w:r>
           </w:p>
         </w:tc>
@@ -2513,7 +2519,15 @@
                 <w:sz w:val="24"/>
                 <w:szCs w:val="24"/>
               </w:rPr>
-              <w:t>Gral</w:t>
+              <w:t>g</w:t>
+            </w:r>
+            <w:r>
+              <w:rPr>
+                <w:rFonts w:ascii="Times New Roman" w:hAnsi="Times New Roman" w:cs="Times New Roman"/>
+                <w:sz w:val="24"/>
+                <w:szCs w:val="24"/>
+              </w:rPr>
+              <w:t>ral</w:t>
             </w:r>
           </w:p>
         </w:tc>
@@ -2607,7 +2621,15 @@
                 <w:sz w:val="24"/>
                 <w:szCs w:val="24"/>
               </w:rPr>
-              <w:t>Gral</w:t>
+              <w:t>g</w:t>
+            </w:r>
+            <w:r>
+              <w:rPr>
+                <w:rFonts w:ascii="Times New Roman" w:hAnsi="Times New Roman" w:cs="Times New Roman"/>
+                <w:sz w:val="24"/>
+                <w:szCs w:val="24"/>
+              </w:rPr>
+              <w:t>ral</w:t>
             </w:r>
           </w:p>
         </w:tc>
@@ -2701,7 +2723,7 @@
           <w:szCs w:val="28"/>
         </w:rPr>
       </w:pPr>
-      <w:bookmarkStart w:id="7" w:name="_Toc136784682"/>
+      <w:bookmarkStart w:id="6" w:name="_Toc136784682"/>
       <w:r>
         <w:rPr>
           <w:rFonts w:ascii="Times New Roman" w:hAnsi="Times New Roman" w:cs="Times New Roman"/>
@@ -2712,7 +2734,7 @@
         </w:rPr>
         <w:t>Esquema Filas:</w:t>
       </w:r>
-      <w:bookmarkEnd w:id="7"/>
+      <w:bookmarkEnd w:id="6"/>
     </w:p>
     <w:p>
       <w:pPr>
@@ -2732,6 +2754,755 @@
         </w:rPr>
         <w:t>El esquema "filas" está dedicado a administrar y optimizar la experiencia de los visitantes en las filas de las atracciones. Aquí se encuentran las tablas y vistas relacionadas con el tiempo de espera estimado, el número de personas en la fila y otras métricas relevantes para garantizar una distribución equitativa de los recursos y minimizar los tiempos de espera.</w:t>
       </w:r>
+    </w:p>
+    <w:tbl>
+      <w:tblPr>
+        <w:tblStyle w:val="Sombreadomedio1-nfasis5"/>
+        <w:tblW w:w="0" w:type="auto"/>
+        <w:tblBorders>
+          <w:top w:val="single" w:sz="8" w:space="0" w:color="auto"/>
+          <w:left w:val="single" w:sz="8" w:space="0" w:color="auto"/>
+          <w:bottom w:val="single" w:sz="8" w:space="0" w:color="auto"/>
+          <w:right w:val="single" w:sz="8" w:space="0" w:color="auto"/>
+          <w:insideH w:val="single" w:sz="8" w:space="0" w:color="auto"/>
+          <w:insideV w:val="single" w:sz="8" w:space="0" w:color="auto"/>
+        </w:tblBorders>
+        <w:tblLook w:val="04A0" w:firstRow="1" w:lastRow="0" w:firstColumn="1" w:lastColumn="0" w:noHBand="0" w:noVBand="1"/>
+      </w:tblPr>
+      <w:tblGrid>
+        <w:gridCol w:w="3166"/>
+        <w:gridCol w:w="3167"/>
+        <w:gridCol w:w="3167"/>
+      </w:tblGrid>
+      <w:tr>
+        <w:trPr>
+          <w:cnfStyle w:val="100000000000" w:firstRow="1" w:lastRow="0" w:firstColumn="0" w:lastColumn="0" w:oddVBand="0" w:evenVBand="0" w:oddHBand="0" w:evenHBand="0" w:firstRowFirstColumn="0" w:firstRowLastColumn="0" w:lastRowFirstColumn="0" w:lastRowLastColumn="0"/>
+        </w:trPr>
+        <w:tc>
+          <w:tcPr>
+            <w:cnfStyle w:val="001000000000" w:firstRow="0" w:lastRow="0" w:firstColumn="1" w:lastColumn="0" w:oddVBand="0" w:evenVBand="0" w:oddHBand="0" w:evenHBand="0" w:firstRowFirstColumn="0" w:firstRowLastColumn="0" w:lastRowFirstColumn="0" w:lastRowLastColumn="0"/>
+            <w:tcW w:w="3166" w:type="dxa"/>
+            <w:tcBorders>
+              <w:top w:val="none" w:sz="0" w:space="0" w:color="auto"/>
+              <w:left w:val="none" w:sz="0" w:space="0" w:color="auto"/>
+              <w:bottom w:val="none" w:sz="0" w:space="0" w:color="auto"/>
+              <w:right w:val="none" w:sz="0" w:space="0" w:color="auto"/>
+            </w:tcBorders>
+            <w:shd w:val="clear" w:color="auto" w:fill="FFC000"/>
+            <w:vAlign w:val="center"/>
+          </w:tcPr>
+          <w:p>
+            <w:pPr>
+              <w:spacing w:line="276" w:lineRule="auto"/>
+              <w:jc w:val="center"/>
+              <w:rPr>
+                <w:rFonts w:ascii="Times New Roman" w:hAnsi="Times New Roman" w:cs="Times New Roman"/>
+                <w:i/>
+                <w:sz w:val="28"/>
+                <w:szCs w:val="28"/>
+              </w:rPr>
+            </w:pPr>
+            <w:r>
+              <w:rPr>
+                <w:rFonts w:ascii="Times New Roman" w:hAnsi="Times New Roman" w:cs="Times New Roman"/>
+                <w:i/>
+                <w:sz w:val="28"/>
+                <w:szCs w:val="28"/>
+              </w:rPr>
+              <w:t>Esquema Tabla</w:t>
+            </w:r>
+          </w:p>
+        </w:tc>
+        <w:tc>
+          <w:tcPr>
+            <w:tcW w:w="3167" w:type="dxa"/>
+            <w:tcBorders>
+              <w:top w:val="none" w:sz="0" w:space="0" w:color="auto"/>
+              <w:left w:val="none" w:sz="0" w:space="0" w:color="auto"/>
+              <w:bottom w:val="none" w:sz="0" w:space="0" w:color="auto"/>
+              <w:right w:val="none" w:sz="0" w:space="0" w:color="auto"/>
+            </w:tcBorders>
+            <w:shd w:val="clear" w:color="auto" w:fill="FFC000"/>
+            <w:vAlign w:val="center"/>
+          </w:tcPr>
+          <w:p>
+            <w:pPr>
+              <w:spacing w:line="276" w:lineRule="auto"/>
+              <w:jc w:val="center"/>
+              <w:cnfStyle w:val="100000000000" w:firstRow="1" w:lastRow="0" w:firstColumn="0" w:lastColumn="0" w:oddVBand="0" w:evenVBand="0" w:oddHBand="0" w:evenHBand="0" w:firstRowFirstColumn="0" w:firstRowLastColumn="0" w:lastRowFirstColumn="0" w:lastRowLastColumn="0"/>
+              <w:rPr>
+                <w:rFonts w:ascii="Times New Roman" w:hAnsi="Times New Roman" w:cs="Times New Roman"/>
+                <w:i/>
+                <w:sz w:val="28"/>
+                <w:szCs w:val="28"/>
+              </w:rPr>
+            </w:pPr>
+            <w:r>
+              <w:rPr>
+                <w:rFonts w:ascii="Times New Roman" w:hAnsi="Times New Roman" w:cs="Times New Roman"/>
+                <w:i/>
+                <w:sz w:val="28"/>
+                <w:szCs w:val="28"/>
+              </w:rPr>
+              <w:t>Nombre Tabla</w:t>
+            </w:r>
+          </w:p>
+        </w:tc>
+        <w:tc>
+          <w:tcPr>
+            <w:tcW w:w="3167" w:type="dxa"/>
+            <w:tcBorders>
+              <w:top w:val="none" w:sz="0" w:space="0" w:color="auto"/>
+              <w:left w:val="none" w:sz="0" w:space="0" w:color="auto"/>
+              <w:bottom w:val="none" w:sz="0" w:space="0" w:color="auto"/>
+              <w:right w:val="none" w:sz="0" w:space="0" w:color="auto"/>
+            </w:tcBorders>
+            <w:shd w:val="clear" w:color="auto" w:fill="FFC000"/>
+            <w:vAlign w:val="center"/>
+          </w:tcPr>
+          <w:p>
+            <w:pPr>
+              <w:spacing w:line="276" w:lineRule="auto"/>
+              <w:jc w:val="center"/>
+              <w:cnfStyle w:val="100000000000" w:firstRow="1" w:lastRow="0" w:firstColumn="0" w:lastColumn="0" w:oddVBand="0" w:evenVBand="0" w:oddHBand="0" w:evenHBand="0" w:firstRowFirstColumn="0" w:firstRowLastColumn="0" w:lastRowFirstColumn="0" w:lastRowLastColumn="0"/>
+              <w:rPr>
+                <w:rFonts w:ascii="Times New Roman" w:hAnsi="Times New Roman" w:cs="Times New Roman"/>
+                <w:i/>
+                <w:sz w:val="28"/>
+                <w:szCs w:val="28"/>
+              </w:rPr>
+            </w:pPr>
+            <w:r>
+              <w:rPr>
+                <w:rFonts w:ascii="Times New Roman" w:hAnsi="Times New Roman" w:cs="Times New Roman"/>
+                <w:i/>
+                <w:sz w:val="28"/>
+                <w:szCs w:val="28"/>
+              </w:rPr>
+              <w:t>Descripción</w:t>
+            </w:r>
+          </w:p>
+        </w:tc>
+      </w:tr>
+      <w:tr>
+        <w:trPr>
+          <w:cnfStyle w:val="000000100000" w:firstRow="0" w:lastRow="0" w:firstColumn="0" w:lastColumn="0" w:oddVBand="0" w:evenVBand="0" w:oddHBand="1" w:evenHBand="0" w:firstRowFirstColumn="0" w:firstRowLastColumn="0" w:lastRowFirstColumn="0" w:lastRowLastColumn="0"/>
+        </w:trPr>
+        <w:tc>
+          <w:tcPr>
+            <w:cnfStyle w:val="001000000000" w:firstRow="0" w:lastRow="0" w:firstColumn="1" w:lastColumn="0" w:oddVBand="0" w:evenVBand="0" w:oddHBand="0" w:evenHBand="0" w:firstRowFirstColumn="0" w:firstRowLastColumn="0" w:lastRowFirstColumn="0" w:lastRowLastColumn="0"/>
+            <w:tcW w:w="3166" w:type="dxa"/>
+            <w:tcBorders>
+              <w:right w:val="none" w:sz="0" w:space="0" w:color="auto"/>
+            </w:tcBorders>
+            <w:shd w:val="clear" w:color="auto" w:fill="FEE5B8"/>
+            <w:vAlign w:val="center"/>
+          </w:tcPr>
+          <w:p>
+            <w:pPr>
+              <w:spacing w:line="276" w:lineRule="auto"/>
+              <w:jc w:val="center"/>
+              <w:rPr>
+                <w:rFonts w:ascii="Times New Roman" w:hAnsi="Times New Roman" w:cs="Times New Roman"/>
+                <w:sz w:val="24"/>
+                <w:szCs w:val="24"/>
+              </w:rPr>
+            </w:pPr>
+            <w:r>
+              <w:rPr>
+                <w:rFonts w:ascii="Times New Roman" w:hAnsi="Times New Roman" w:cs="Times New Roman"/>
+                <w:sz w:val="24"/>
+                <w:szCs w:val="24"/>
+              </w:rPr>
+              <w:t>fila</w:t>
+            </w:r>
+          </w:p>
+        </w:tc>
+        <w:tc>
+          <w:tcPr>
+            <w:tcW w:w="3167" w:type="dxa"/>
+            <w:tcBorders>
+              <w:left w:val="none" w:sz="0" w:space="0" w:color="auto"/>
+              <w:right w:val="none" w:sz="0" w:space="0" w:color="auto"/>
+            </w:tcBorders>
+            <w:shd w:val="clear" w:color="auto" w:fill="FEE5B8"/>
+            <w:vAlign w:val="center"/>
+          </w:tcPr>
+          <w:p>
+            <w:pPr>
+              <w:spacing w:line="276" w:lineRule="auto"/>
+              <w:jc w:val="center"/>
+              <w:cnfStyle w:val="000000100000" w:firstRow="0" w:lastRow="0" w:firstColumn="0" w:lastColumn="0" w:oddVBand="0" w:evenVBand="0" w:oddHBand="1" w:evenHBand="0" w:firstRowFirstColumn="0" w:firstRowLastColumn="0" w:lastRowFirstColumn="0" w:lastRowLastColumn="0"/>
+              <w:rPr>
+                <w:rFonts w:ascii="Times New Roman" w:hAnsi="Times New Roman" w:cs="Times New Roman"/>
+                <w:sz w:val="24"/>
+                <w:szCs w:val="24"/>
+              </w:rPr>
+            </w:pPr>
+            <w:r>
+              <w:rPr>
+                <w:rFonts w:ascii="Times New Roman" w:hAnsi="Times New Roman" w:cs="Times New Roman"/>
+                <w:sz w:val="24"/>
+                <w:szCs w:val="24"/>
+              </w:rPr>
+              <w:t>tbFilasAtraccion</w:t>
+            </w:r>
+          </w:p>
+        </w:tc>
+        <w:tc>
+          <w:tcPr>
+            <w:tcW w:w="3167" w:type="dxa"/>
+            <w:tcBorders>
+              <w:left w:val="none" w:sz="0" w:space="0" w:color="auto"/>
+            </w:tcBorders>
+            <w:shd w:val="clear" w:color="auto" w:fill="FEE5B8"/>
+          </w:tcPr>
+          <w:p>
+            <w:pPr>
+              <w:spacing w:line="276" w:lineRule="auto"/>
+              <w:jc w:val="both"/>
+              <w:cnfStyle w:val="000000100000" w:firstRow="0" w:lastRow="0" w:firstColumn="0" w:lastColumn="0" w:oddVBand="0" w:evenVBand="0" w:oddHBand="1" w:evenHBand="0" w:firstRowFirstColumn="0" w:firstRowLastColumn="0" w:lastRowFirstColumn="0" w:lastRowLastColumn="0"/>
+              <w:rPr>
+                <w:rFonts w:ascii="Times New Roman" w:hAnsi="Times New Roman" w:cs="Times New Roman"/>
+                <w:sz w:val="24"/>
+                <w:szCs w:val="24"/>
+              </w:rPr>
+            </w:pPr>
+          </w:p>
+        </w:tc>
+      </w:tr>
+      <w:tr>
+        <w:trPr>
+          <w:cnfStyle w:val="000000010000" w:firstRow="0" w:lastRow="0" w:firstColumn="0" w:lastColumn="0" w:oddVBand="0" w:evenVBand="0" w:oddHBand="0" w:evenHBand="1" w:firstRowFirstColumn="0" w:firstRowLastColumn="0" w:lastRowFirstColumn="0" w:lastRowLastColumn="0"/>
+        </w:trPr>
+        <w:tc>
+          <w:tcPr>
+            <w:cnfStyle w:val="001000000000" w:firstRow="0" w:lastRow="0" w:firstColumn="1" w:lastColumn="0" w:oddVBand="0" w:evenVBand="0" w:oddHBand="0" w:evenHBand="0" w:firstRowFirstColumn="0" w:firstRowLastColumn="0" w:lastRowFirstColumn="0" w:lastRowLastColumn="0"/>
+            <w:tcW w:w="3166" w:type="dxa"/>
+            <w:tcBorders>
+              <w:right w:val="none" w:sz="0" w:space="0" w:color="auto"/>
+            </w:tcBorders>
+            <w:vAlign w:val="center"/>
+          </w:tcPr>
+          <w:p>
+            <w:pPr>
+              <w:spacing w:line="276" w:lineRule="auto"/>
+              <w:jc w:val="center"/>
+              <w:rPr>
+                <w:rFonts w:ascii="Times New Roman" w:hAnsi="Times New Roman" w:cs="Times New Roman"/>
+                <w:sz w:val="24"/>
+                <w:szCs w:val="24"/>
+              </w:rPr>
+            </w:pPr>
+            <w:r>
+              <w:rPr>
+                <w:rFonts w:ascii="Times New Roman" w:hAnsi="Times New Roman" w:cs="Times New Roman"/>
+                <w:sz w:val="24"/>
+                <w:szCs w:val="24"/>
+              </w:rPr>
+              <w:t>F</w:t>
+            </w:r>
+            <w:r>
+              <w:rPr>
+                <w:rFonts w:ascii="Times New Roman" w:hAnsi="Times New Roman" w:cs="Times New Roman"/>
+                <w:sz w:val="24"/>
+                <w:szCs w:val="24"/>
+              </w:rPr>
+              <w:t>ila</w:t>
+            </w:r>
+          </w:p>
+        </w:tc>
+        <w:tc>
+          <w:tcPr>
+            <w:tcW w:w="3167" w:type="dxa"/>
+            <w:tcBorders>
+              <w:left w:val="none" w:sz="0" w:space="0" w:color="auto"/>
+              <w:right w:val="none" w:sz="0" w:space="0" w:color="auto"/>
+            </w:tcBorders>
+            <w:vAlign w:val="center"/>
+          </w:tcPr>
+          <w:p>
+            <w:pPr>
+              <w:spacing w:line="276" w:lineRule="auto"/>
+              <w:jc w:val="center"/>
+              <w:cnfStyle w:val="000000010000" w:firstRow="0" w:lastRow="0" w:firstColumn="0" w:lastColumn="0" w:oddVBand="0" w:evenVBand="0" w:oddHBand="0" w:evenHBand="1" w:firstRowFirstColumn="0" w:firstRowLastColumn="0" w:lastRowFirstColumn="0" w:lastRowLastColumn="0"/>
+              <w:rPr>
+                <w:rFonts w:ascii="Times New Roman" w:hAnsi="Times New Roman" w:cs="Times New Roman"/>
+                <w:sz w:val="24"/>
+                <w:szCs w:val="24"/>
+              </w:rPr>
+            </w:pPr>
+            <w:r>
+              <w:rPr>
+                <w:rFonts w:ascii="Times New Roman" w:hAnsi="Times New Roman" w:cs="Times New Roman"/>
+                <w:sz w:val="24"/>
+                <w:szCs w:val="24"/>
+              </w:rPr>
+              <w:t>tbFilasPosiciones</w:t>
+            </w:r>
+          </w:p>
+        </w:tc>
+        <w:tc>
+          <w:tcPr>
+            <w:tcW w:w="3167" w:type="dxa"/>
+            <w:tcBorders>
+              <w:left w:val="none" w:sz="0" w:space="0" w:color="auto"/>
+            </w:tcBorders>
+          </w:tcPr>
+          <w:p>
+            <w:pPr>
+              <w:spacing w:line="276" w:lineRule="auto"/>
+              <w:jc w:val="both"/>
+              <w:cnfStyle w:val="000000010000" w:firstRow="0" w:lastRow="0" w:firstColumn="0" w:lastColumn="0" w:oddVBand="0" w:evenVBand="0" w:oddHBand="0" w:evenHBand="1" w:firstRowFirstColumn="0" w:firstRowLastColumn="0" w:lastRowFirstColumn="0" w:lastRowLastColumn="0"/>
+              <w:rPr>
+                <w:rFonts w:ascii="Times New Roman" w:hAnsi="Times New Roman" w:cs="Times New Roman"/>
+                <w:sz w:val="24"/>
+                <w:szCs w:val="24"/>
+              </w:rPr>
+            </w:pPr>
+          </w:p>
+        </w:tc>
+      </w:tr>
+      <w:tr>
+        <w:trPr>
+          <w:cnfStyle w:val="000000100000" w:firstRow="0" w:lastRow="0" w:firstColumn="0" w:lastColumn="0" w:oddVBand="0" w:evenVBand="0" w:oddHBand="1" w:evenHBand="0" w:firstRowFirstColumn="0" w:firstRowLastColumn="0" w:lastRowFirstColumn="0" w:lastRowLastColumn="0"/>
+        </w:trPr>
+        <w:tc>
+          <w:tcPr>
+            <w:cnfStyle w:val="001000000000" w:firstRow="0" w:lastRow="0" w:firstColumn="1" w:lastColumn="0" w:oddVBand="0" w:evenVBand="0" w:oddHBand="0" w:evenHBand="0" w:firstRowFirstColumn="0" w:firstRowLastColumn="0" w:lastRowFirstColumn="0" w:lastRowLastColumn="0"/>
+            <w:tcW w:w="3166" w:type="dxa"/>
+            <w:tcBorders>
+              <w:right w:val="none" w:sz="0" w:space="0" w:color="auto"/>
+            </w:tcBorders>
+            <w:shd w:val="clear" w:color="auto" w:fill="FEE5B8"/>
+            <w:vAlign w:val="center"/>
+          </w:tcPr>
+          <w:p>
+            <w:pPr>
+              <w:spacing w:line="276" w:lineRule="auto"/>
+              <w:jc w:val="center"/>
+              <w:rPr>
+                <w:rFonts w:ascii="Times New Roman" w:hAnsi="Times New Roman" w:cs="Times New Roman"/>
+                <w:sz w:val="24"/>
+                <w:szCs w:val="24"/>
+              </w:rPr>
+            </w:pPr>
+            <w:r>
+              <w:rPr>
+                <w:rFonts w:ascii="Times New Roman" w:hAnsi="Times New Roman" w:cs="Times New Roman"/>
+                <w:sz w:val="24"/>
+                <w:szCs w:val="24"/>
+              </w:rPr>
+              <w:t>fila</w:t>
+            </w:r>
+          </w:p>
+        </w:tc>
+        <w:tc>
+          <w:tcPr>
+            <w:tcW w:w="3167" w:type="dxa"/>
+            <w:tcBorders>
+              <w:left w:val="none" w:sz="0" w:space="0" w:color="auto"/>
+              <w:right w:val="none" w:sz="0" w:space="0" w:color="auto"/>
+            </w:tcBorders>
+            <w:shd w:val="clear" w:color="auto" w:fill="FEE5B8"/>
+            <w:vAlign w:val="center"/>
+          </w:tcPr>
+          <w:p>
+            <w:pPr>
+              <w:spacing w:line="276" w:lineRule="auto"/>
+              <w:jc w:val="center"/>
+              <w:cnfStyle w:val="000000100000" w:firstRow="0" w:lastRow="0" w:firstColumn="0" w:lastColumn="0" w:oddVBand="0" w:evenVBand="0" w:oddHBand="1" w:evenHBand="0" w:firstRowFirstColumn="0" w:firstRowLastColumn="0" w:lastRowFirstColumn="0" w:lastRowLastColumn="0"/>
+              <w:rPr>
+                <w:rFonts w:ascii="Times New Roman" w:hAnsi="Times New Roman" w:cs="Times New Roman"/>
+                <w:sz w:val="24"/>
+                <w:szCs w:val="24"/>
+              </w:rPr>
+            </w:pPr>
+            <w:r>
+              <w:rPr>
+                <w:rFonts w:ascii="Times New Roman" w:hAnsi="Times New Roman" w:cs="Times New Roman"/>
+                <w:sz w:val="24"/>
+                <w:szCs w:val="24"/>
+              </w:rPr>
+              <w:t>tbHistorialFilasPosiciones</w:t>
+            </w:r>
+          </w:p>
+        </w:tc>
+        <w:tc>
+          <w:tcPr>
+            <w:tcW w:w="3167" w:type="dxa"/>
+            <w:tcBorders>
+              <w:left w:val="none" w:sz="0" w:space="0" w:color="auto"/>
+            </w:tcBorders>
+            <w:shd w:val="clear" w:color="auto" w:fill="FEE5B8"/>
+          </w:tcPr>
+          <w:p>
+            <w:pPr>
+              <w:spacing w:line="276" w:lineRule="auto"/>
+              <w:jc w:val="both"/>
+              <w:cnfStyle w:val="000000100000" w:firstRow="0" w:lastRow="0" w:firstColumn="0" w:lastColumn="0" w:oddVBand="0" w:evenVBand="0" w:oddHBand="1" w:evenHBand="0" w:firstRowFirstColumn="0" w:firstRowLastColumn="0" w:lastRowFirstColumn="0" w:lastRowLastColumn="0"/>
+              <w:rPr>
+                <w:rFonts w:ascii="Times New Roman" w:hAnsi="Times New Roman" w:cs="Times New Roman"/>
+                <w:sz w:val="24"/>
+                <w:szCs w:val="24"/>
+              </w:rPr>
+            </w:pPr>
+          </w:p>
+        </w:tc>
+      </w:tr>
+      <w:tr>
+        <w:trPr>
+          <w:cnfStyle w:val="000000010000" w:firstRow="0" w:lastRow="0" w:firstColumn="0" w:lastColumn="0" w:oddVBand="0" w:evenVBand="0" w:oddHBand="0" w:evenHBand="1" w:firstRowFirstColumn="0" w:firstRowLastColumn="0" w:lastRowFirstColumn="0" w:lastRowLastColumn="0"/>
+        </w:trPr>
+        <w:tc>
+          <w:tcPr>
+            <w:cnfStyle w:val="001000000000" w:firstRow="0" w:lastRow="0" w:firstColumn="1" w:lastColumn="0" w:oddVBand="0" w:evenVBand="0" w:oddHBand="0" w:evenHBand="0" w:firstRowFirstColumn="0" w:firstRowLastColumn="0" w:lastRowFirstColumn="0" w:lastRowLastColumn="0"/>
+            <w:tcW w:w="3166" w:type="dxa"/>
+            <w:tcBorders>
+              <w:right w:val="none" w:sz="0" w:space="0" w:color="auto"/>
+            </w:tcBorders>
+            <w:vAlign w:val="center"/>
+          </w:tcPr>
+          <w:p>
+            <w:pPr>
+              <w:spacing w:line="276" w:lineRule="auto"/>
+              <w:jc w:val="center"/>
+              <w:rPr>
+                <w:rFonts w:ascii="Times New Roman" w:hAnsi="Times New Roman" w:cs="Times New Roman"/>
+                <w:sz w:val="24"/>
+                <w:szCs w:val="24"/>
+              </w:rPr>
+            </w:pPr>
+            <w:r>
+              <w:rPr>
+                <w:rFonts w:ascii="Times New Roman" w:hAnsi="Times New Roman" w:cs="Times New Roman"/>
+                <w:sz w:val="24"/>
+                <w:szCs w:val="24"/>
+              </w:rPr>
+              <w:t>fila</w:t>
+            </w:r>
+          </w:p>
+        </w:tc>
+        <w:tc>
+          <w:tcPr>
+            <w:tcW w:w="3167" w:type="dxa"/>
+            <w:tcBorders>
+              <w:left w:val="none" w:sz="0" w:space="0" w:color="auto"/>
+              <w:right w:val="none" w:sz="0" w:space="0" w:color="auto"/>
+            </w:tcBorders>
+            <w:vAlign w:val="center"/>
+          </w:tcPr>
+          <w:p>
+            <w:pPr>
+              <w:spacing w:line="276" w:lineRule="auto"/>
+              <w:jc w:val="center"/>
+              <w:cnfStyle w:val="000000010000" w:firstRow="0" w:lastRow="0" w:firstColumn="0" w:lastColumn="0" w:oddVBand="0" w:evenVBand="0" w:oddHBand="0" w:evenHBand="1" w:firstRowFirstColumn="0" w:firstRowLastColumn="0" w:lastRowFirstColumn="0" w:lastRowLastColumn="0"/>
+              <w:rPr>
+                <w:rFonts w:ascii="Times New Roman" w:hAnsi="Times New Roman" w:cs="Times New Roman"/>
+                <w:sz w:val="24"/>
+                <w:szCs w:val="24"/>
+              </w:rPr>
+            </w:pPr>
+            <w:r>
+              <w:rPr>
+                <w:rFonts w:ascii="Times New Roman" w:hAnsi="Times New Roman" w:cs="Times New Roman"/>
+                <w:sz w:val="24"/>
+                <w:szCs w:val="24"/>
+              </w:rPr>
+              <w:t>tbHistorialVisitantesAtraccion</w:t>
+            </w:r>
+          </w:p>
+        </w:tc>
+        <w:tc>
+          <w:tcPr>
+            <w:tcW w:w="3167" w:type="dxa"/>
+            <w:tcBorders>
+              <w:left w:val="none" w:sz="0" w:space="0" w:color="auto"/>
+            </w:tcBorders>
+          </w:tcPr>
+          <w:p>
+            <w:pPr>
+              <w:spacing w:line="276" w:lineRule="auto"/>
+              <w:jc w:val="both"/>
+              <w:cnfStyle w:val="000000010000" w:firstRow="0" w:lastRow="0" w:firstColumn="0" w:lastColumn="0" w:oddVBand="0" w:evenVBand="0" w:oddHBand="0" w:evenHBand="1" w:firstRowFirstColumn="0" w:firstRowLastColumn="0" w:lastRowFirstColumn="0" w:lastRowLastColumn="0"/>
+              <w:rPr>
+                <w:rFonts w:ascii="Times New Roman" w:hAnsi="Times New Roman" w:cs="Times New Roman"/>
+                <w:sz w:val="24"/>
+                <w:szCs w:val="24"/>
+              </w:rPr>
+            </w:pPr>
+          </w:p>
+        </w:tc>
+      </w:tr>
+      <w:tr>
+        <w:trPr>
+          <w:cnfStyle w:val="000000100000" w:firstRow="0" w:lastRow="0" w:firstColumn="0" w:lastColumn="0" w:oddVBand="0" w:evenVBand="0" w:oddHBand="1" w:evenHBand="0" w:firstRowFirstColumn="0" w:firstRowLastColumn="0" w:lastRowFirstColumn="0" w:lastRowLastColumn="0"/>
+        </w:trPr>
+        <w:tc>
+          <w:tcPr>
+            <w:cnfStyle w:val="001000000000" w:firstRow="0" w:lastRow="0" w:firstColumn="1" w:lastColumn="0" w:oddVBand="0" w:evenVBand="0" w:oddHBand="0" w:evenHBand="0" w:firstRowFirstColumn="0" w:firstRowLastColumn="0" w:lastRowFirstColumn="0" w:lastRowLastColumn="0"/>
+            <w:tcW w:w="3166" w:type="dxa"/>
+            <w:tcBorders>
+              <w:bottom w:val="single" w:sz="8" w:space="0" w:color="auto"/>
+              <w:right w:val="none" w:sz="0" w:space="0" w:color="auto"/>
+            </w:tcBorders>
+            <w:shd w:val="clear" w:color="auto" w:fill="FEE5B8"/>
+            <w:vAlign w:val="center"/>
+          </w:tcPr>
+          <w:p>
+            <w:pPr>
+              <w:jc w:val="center"/>
+              <w:rPr>
+                <w:rFonts w:ascii="Times New Roman" w:hAnsi="Times New Roman" w:cs="Times New Roman"/>
+                <w:sz w:val="24"/>
+                <w:szCs w:val="24"/>
+              </w:rPr>
+            </w:pPr>
+            <w:r>
+              <w:rPr>
+                <w:rFonts w:ascii="Times New Roman" w:hAnsi="Times New Roman" w:cs="Times New Roman"/>
+                <w:sz w:val="24"/>
+                <w:szCs w:val="24"/>
+              </w:rPr>
+              <w:t>fila</w:t>
+            </w:r>
+          </w:p>
+        </w:tc>
+        <w:tc>
+          <w:tcPr>
+            <w:tcW w:w="3167" w:type="dxa"/>
+            <w:tcBorders>
+              <w:left w:val="none" w:sz="0" w:space="0" w:color="auto"/>
+              <w:bottom w:val="single" w:sz="8" w:space="0" w:color="auto"/>
+              <w:right w:val="none" w:sz="0" w:space="0" w:color="auto"/>
+            </w:tcBorders>
+            <w:shd w:val="clear" w:color="auto" w:fill="FEE5B8"/>
+            <w:vAlign w:val="center"/>
+          </w:tcPr>
+          <w:p>
+            <w:pPr>
+              <w:jc w:val="center"/>
+              <w:cnfStyle w:val="000000100000" w:firstRow="0" w:lastRow="0" w:firstColumn="0" w:lastColumn="0" w:oddVBand="0" w:evenVBand="0" w:oddHBand="1" w:evenHBand="0" w:firstRowFirstColumn="0" w:firstRowLastColumn="0" w:lastRowFirstColumn="0" w:lastRowLastColumn="0"/>
+              <w:rPr>
+                <w:rFonts w:ascii="Times New Roman" w:hAnsi="Times New Roman" w:cs="Times New Roman"/>
+                <w:sz w:val="24"/>
+                <w:szCs w:val="24"/>
+              </w:rPr>
+            </w:pPr>
+            <w:r>
+              <w:rPr>
+                <w:rFonts w:ascii="Times New Roman" w:hAnsi="Times New Roman" w:cs="Times New Roman"/>
+                <w:sz w:val="24"/>
+                <w:szCs w:val="24"/>
+              </w:rPr>
+              <w:t>tbTemporizadores</w:t>
+            </w:r>
+          </w:p>
+        </w:tc>
+        <w:tc>
+          <w:tcPr>
+            <w:tcW w:w="3167" w:type="dxa"/>
+            <w:tcBorders>
+              <w:left w:val="none" w:sz="0" w:space="0" w:color="auto"/>
+              <w:bottom w:val="single" w:sz="8" w:space="0" w:color="auto"/>
+            </w:tcBorders>
+            <w:shd w:val="clear" w:color="auto" w:fill="FEE5B8"/>
+          </w:tcPr>
+          <w:p>
+            <w:pPr>
+              <w:jc w:val="both"/>
+              <w:cnfStyle w:val="000000100000" w:firstRow="0" w:lastRow="0" w:firstColumn="0" w:lastColumn="0" w:oddVBand="0" w:evenVBand="0" w:oddHBand="1" w:evenHBand="0" w:firstRowFirstColumn="0" w:firstRowLastColumn="0" w:lastRowFirstColumn="0" w:lastRowLastColumn="0"/>
+              <w:rPr>
+                <w:rFonts w:ascii="Times New Roman" w:hAnsi="Times New Roman" w:cs="Times New Roman"/>
+                <w:sz w:val="24"/>
+                <w:szCs w:val="24"/>
+              </w:rPr>
+            </w:pPr>
+          </w:p>
+        </w:tc>
+      </w:tr>
+      <w:tr>
+        <w:trPr>
+          <w:cnfStyle w:val="000000010000" w:firstRow="0" w:lastRow="0" w:firstColumn="0" w:lastColumn="0" w:oddVBand="0" w:evenVBand="0" w:oddHBand="0" w:evenHBand="1" w:firstRowFirstColumn="0" w:firstRowLastColumn="0" w:lastRowFirstColumn="0" w:lastRowLastColumn="0"/>
+        </w:trPr>
+        <w:tc>
+          <w:tcPr>
+            <w:cnfStyle w:val="001000000000" w:firstRow="0" w:lastRow="0" w:firstColumn="1" w:lastColumn="0" w:oddVBand="0" w:evenVBand="0" w:oddHBand="0" w:evenHBand="0" w:firstRowFirstColumn="0" w:firstRowLastColumn="0" w:lastRowFirstColumn="0" w:lastRowLastColumn="0"/>
+            <w:tcW w:w="3166" w:type="dxa"/>
+            <w:tcBorders>
+              <w:right w:val="single" w:sz="8" w:space="0" w:color="auto"/>
+            </w:tcBorders>
+            <w:shd w:val="clear" w:color="auto" w:fill="auto"/>
+            <w:vAlign w:val="center"/>
+          </w:tcPr>
+          <w:p>
+            <w:pPr>
+              <w:jc w:val="center"/>
+              <w:rPr>
+                <w:rFonts w:ascii="Times New Roman" w:hAnsi="Times New Roman" w:cs="Times New Roman"/>
+                <w:sz w:val="24"/>
+                <w:szCs w:val="24"/>
+              </w:rPr>
+            </w:pPr>
+            <w:r>
+              <w:rPr>
+                <w:rFonts w:ascii="Times New Roman" w:hAnsi="Times New Roman" w:cs="Times New Roman"/>
+                <w:sz w:val="24"/>
+                <w:szCs w:val="24"/>
+              </w:rPr>
+              <w:t>fila</w:t>
+            </w:r>
+          </w:p>
+        </w:tc>
+        <w:tc>
+          <w:tcPr>
+            <w:tcW w:w="3167" w:type="dxa"/>
+            <w:tcBorders>
+              <w:left w:val="single" w:sz="8" w:space="0" w:color="auto"/>
+              <w:right w:val="single" w:sz="8" w:space="0" w:color="auto"/>
+            </w:tcBorders>
+            <w:shd w:val="clear" w:color="auto" w:fill="auto"/>
+            <w:vAlign w:val="center"/>
+          </w:tcPr>
+          <w:p>
+            <w:pPr>
+              <w:jc w:val="center"/>
+              <w:cnfStyle w:val="000000010000" w:firstRow="0" w:lastRow="0" w:firstColumn="0" w:lastColumn="0" w:oddVBand="0" w:evenVBand="0" w:oddHBand="0" w:evenHBand="1" w:firstRowFirstColumn="0" w:firstRowLastColumn="0" w:lastRowFirstColumn="0" w:lastRowLastColumn="0"/>
+              <w:rPr>
+                <w:rFonts w:ascii="Times New Roman" w:hAnsi="Times New Roman" w:cs="Times New Roman"/>
+                <w:sz w:val="24"/>
+                <w:szCs w:val="24"/>
+              </w:rPr>
+            </w:pPr>
+            <w:r>
+              <w:rPr>
+                <w:rFonts w:ascii="Times New Roman" w:hAnsi="Times New Roman" w:cs="Times New Roman"/>
+                <w:sz w:val="24"/>
+                <w:szCs w:val="24"/>
+              </w:rPr>
+              <w:t>tbTipoFilas</w:t>
+            </w:r>
+          </w:p>
+        </w:tc>
+        <w:tc>
+          <w:tcPr>
+            <w:tcW w:w="3167" w:type="dxa"/>
+            <w:tcBorders>
+              <w:left w:val="single" w:sz="8" w:space="0" w:color="auto"/>
+            </w:tcBorders>
+            <w:shd w:val="clear" w:color="auto" w:fill="auto"/>
+          </w:tcPr>
+          <w:p>
+            <w:pPr>
+              <w:jc w:val="both"/>
+              <w:cnfStyle w:val="000000010000" w:firstRow="0" w:lastRow="0" w:firstColumn="0" w:lastColumn="0" w:oddVBand="0" w:evenVBand="0" w:oddHBand="0" w:evenHBand="1" w:firstRowFirstColumn="0" w:firstRowLastColumn="0" w:lastRowFirstColumn="0" w:lastRowLastColumn="0"/>
+              <w:rPr>
+                <w:rFonts w:ascii="Times New Roman" w:hAnsi="Times New Roman" w:cs="Times New Roman"/>
+                <w:sz w:val="24"/>
+                <w:szCs w:val="24"/>
+              </w:rPr>
+            </w:pPr>
+          </w:p>
+        </w:tc>
+      </w:tr>
+      <w:tr>
+        <w:trPr>
+          <w:cnfStyle w:val="000000100000" w:firstRow="0" w:lastRow="0" w:firstColumn="0" w:lastColumn="0" w:oddVBand="0" w:evenVBand="0" w:oddHBand="1" w:evenHBand="0" w:firstRowFirstColumn="0" w:firstRowLastColumn="0" w:lastRowFirstColumn="0" w:lastRowLastColumn="0"/>
+        </w:trPr>
+        <w:tc>
+          <w:tcPr>
+            <w:cnfStyle w:val="001000000000" w:firstRow="0" w:lastRow="0" w:firstColumn="1" w:lastColumn="0" w:oddVBand="0" w:evenVBand="0" w:oddHBand="0" w:evenHBand="0" w:firstRowFirstColumn="0" w:firstRowLastColumn="0" w:lastRowFirstColumn="0" w:lastRowLastColumn="0"/>
+            <w:tcW w:w="3166" w:type="dxa"/>
+            <w:tcBorders>
+              <w:right w:val="single" w:sz="8" w:space="0" w:color="auto"/>
+            </w:tcBorders>
+            <w:shd w:val="clear" w:color="auto" w:fill="FEE5B8"/>
+            <w:vAlign w:val="center"/>
+          </w:tcPr>
+          <w:p>
+            <w:pPr>
+              <w:jc w:val="center"/>
+              <w:rPr>
+                <w:rFonts w:ascii="Times New Roman" w:hAnsi="Times New Roman" w:cs="Times New Roman"/>
+                <w:sz w:val="24"/>
+                <w:szCs w:val="24"/>
+              </w:rPr>
+            </w:pPr>
+            <w:r>
+              <w:rPr>
+                <w:rFonts w:ascii="Times New Roman" w:hAnsi="Times New Roman" w:cs="Times New Roman"/>
+                <w:sz w:val="24"/>
+                <w:szCs w:val="24"/>
+              </w:rPr>
+              <w:t>fila</w:t>
+            </w:r>
+          </w:p>
+        </w:tc>
+        <w:tc>
+          <w:tcPr>
+            <w:tcW w:w="3167" w:type="dxa"/>
+            <w:tcBorders>
+              <w:left w:val="single" w:sz="8" w:space="0" w:color="auto"/>
+              <w:right w:val="single" w:sz="8" w:space="0" w:color="auto"/>
+            </w:tcBorders>
+            <w:shd w:val="clear" w:color="auto" w:fill="FEE5B8"/>
+            <w:vAlign w:val="center"/>
+          </w:tcPr>
+          <w:p>
+            <w:pPr>
+              <w:jc w:val="center"/>
+              <w:cnfStyle w:val="000000100000" w:firstRow="0" w:lastRow="0" w:firstColumn="0" w:lastColumn="0" w:oddVBand="0" w:evenVBand="0" w:oddHBand="1" w:evenHBand="0" w:firstRowFirstColumn="0" w:firstRowLastColumn="0" w:lastRowFirstColumn="0" w:lastRowLastColumn="0"/>
+              <w:rPr>
+                <w:rFonts w:ascii="Times New Roman" w:hAnsi="Times New Roman" w:cs="Times New Roman"/>
+                <w:sz w:val="24"/>
+                <w:szCs w:val="24"/>
+                <w:u w:val="single"/>
+              </w:rPr>
+            </w:pPr>
+            <w:r>
+              <w:rPr>
+                <w:rFonts w:ascii="Times New Roman" w:hAnsi="Times New Roman" w:cs="Times New Roman"/>
+                <w:sz w:val="24"/>
+                <w:szCs w:val="24"/>
+              </w:rPr>
+              <w:t>tbVisitantesAtraccion</w:t>
+            </w:r>
+            <w:bookmarkStart w:id="7" w:name="_GoBack"/>
+            <w:bookmarkEnd w:id="7"/>
+          </w:p>
+        </w:tc>
+        <w:tc>
+          <w:tcPr>
+            <w:tcW w:w="3167" w:type="dxa"/>
+            <w:tcBorders>
+              <w:left w:val="single" w:sz="8" w:space="0" w:color="auto"/>
+            </w:tcBorders>
+            <w:shd w:val="clear" w:color="auto" w:fill="FEE5B8"/>
+          </w:tcPr>
+          <w:p>
+            <w:pPr>
+              <w:jc w:val="both"/>
+              <w:cnfStyle w:val="000000100000" w:firstRow="0" w:lastRow="0" w:firstColumn="0" w:lastColumn="0" w:oddVBand="0" w:evenVBand="0" w:oddHBand="1" w:evenHBand="0" w:firstRowFirstColumn="0" w:firstRowLastColumn="0" w:lastRowFirstColumn="0" w:lastRowLastColumn="0"/>
+              <w:rPr>
+                <w:rFonts w:ascii="Times New Roman" w:hAnsi="Times New Roman" w:cs="Times New Roman"/>
+                <w:sz w:val="24"/>
+                <w:szCs w:val="24"/>
+              </w:rPr>
+            </w:pPr>
+          </w:p>
+        </w:tc>
+      </w:tr>
+    </w:tbl>
+    <w:p>
+      <w:pPr>
+        <w:spacing w:line="480" w:lineRule="auto"/>
+        <w:jc w:val="both"/>
+        <w:rPr>
+          <w:rFonts w:ascii="Times New Roman" w:hAnsi="Times New Roman" w:cs="Times New Roman"/>
+          <w:sz w:val="24"/>
+          <w:szCs w:val="24"/>
+        </w:rPr>
+      </w:pPr>
     </w:p>
     <w:p>
       <w:pPr>
@@ -2863,6 +3634,7 @@
           <w:sz w:val="28"/>
           <w:szCs w:val="28"/>
         </w:rPr>
+        <w:lastRenderedPageBreak/>
         <w:t>Esquema Acceso</w:t>
       </w:r>
       <w:r>
@@ -2892,16 +3664,7 @@
           <w:sz w:val="24"/>
           <w:szCs w:val="24"/>
         </w:rPr>
-        <w:t xml:space="preserve">El esquema "Acceso" desempeña un papel crucial en la gestión de la seguridad y el control de acceso al sistema. Este esquema se centra en la administración de usuarios, roles y pantallas del sistema, garantizando que solo aquellos con los permisos adecuados puedan acceder y operar en las diferentes áreas del sistema. La implementación adecuada de este esquema es fundamental </w:t>
-      </w:r>
-      <w:r>
-        <w:rPr>
-          <w:rFonts w:ascii="Times New Roman" w:hAnsi="Times New Roman" w:cs="Times New Roman"/>
-          <w:sz w:val="24"/>
-          <w:szCs w:val="24"/>
-        </w:rPr>
-        <w:lastRenderedPageBreak/>
-        <w:t>para proteger la integridad de los datos, asegurar la confidencialidad de la información y evitar posibles vulnerabilidades.</w:t>
+        <w:t>El esquema "Acceso" desempeña un papel crucial en la gestión de la seguridad y el control de acceso al sistema. Este esquema se centra en la administración de usuarios, roles y pantallas del sistema, garantizando que solo aquellos con los permisos adecuados puedan acceder y operar en las diferentes áreas del sistema. La implementación adecuada de este esquema es fundamental para proteger la integridad de los datos, asegurar la confidencialidad de la información y evitar posibles vulnerabilidades.</w:t>
       </w:r>
     </w:p>
     <w:sectPr>
@@ -3555,6 +4318,7 @@
   <w:style w:type="paragraph" w:default="1" w:styleId="Normal">
     <w:name w:val="Normal"/>
     <w:qFormat/>
+    <w:rsid w:val="00C40178"/>
   </w:style>
   <w:style w:type="paragraph" w:styleId="Ttulo1">
     <w:name w:val="heading 1"/>
@@ -4292,6 +5056,7 @@
   <w:style w:type="paragraph" w:default="1" w:styleId="Normal">
     <w:name w:val="Normal"/>
     <w:qFormat/>
+    <w:rsid w:val="00C40178"/>
   </w:style>
   <w:style w:type="paragraph" w:styleId="Ttulo1">
     <w:name w:val="heading 1"/>
@@ -5160,7 +5925,7 @@
 </file>
 
 <file path=customXml/itemProps1.xml><?xml version="1.0" encoding="utf-8"?>
-<ds:datastoreItem xmlns:ds="http://schemas.openxmlformats.org/officeDocument/2006/customXml" ds:itemID="{B494B2F9-318A-4A9C-9266-8E40DDBFC814}">
+<ds:datastoreItem xmlns:ds="http://schemas.openxmlformats.org/officeDocument/2006/customXml" ds:itemID="{29DE637C-B7CB-4947-8EAA-E38CE31F0C5D}">
   <ds:schemaRefs>
     <ds:schemaRef ds:uri="http://schemas.openxmlformats.org/officeDocument/2006/bibliography"/>
   </ds:schemaRefs>

</xml_diff>